<commit_message>
#4 update object dictionary, add log file function
</commit_message>
<xml_diff>
--- a/datapreparation/ObjectDictionary_Carbonfaser.docx
+++ b/datapreparation/ObjectDictionary_Carbonfaser.docx
@@ -614,14 +614,14 @@
               </w:rPr>
               <w:t xml:space="preserve">zwei </w:t>
             </w:r>
-            <w:proofErr w:type="spellStart"/>
-            <w:r>
-              <w:rPr>
-                <w:rFonts w:ascii="Frutiger LT Com 45 Light" w:hAnsi="Frutiger LT Com 45 Light"/>
-              </w:rPr>
-              <w:t>label</w:t>
-            </w:r>
-            <w:proofErr w:type="spellEnd"/>
+            <w:r>
+              <w:rPr>
+                <w:rFonts w:ascii="Frutiger LT Com 45 Light" w:hAnsi="Frutiger LT Com 45 Light"/>
+              </w:rPr>
+              <w:t>lable</w:t>
+            </w:r>
+            <w:bookmarkStart w:id="0" w:name="_GoBack"/>
+            <w:bookmarkEnd w:id="0"/>
             <w:r>
               <w:rPr>
                 <w:rFonts w:ascii="Frutiger LT Com 45 Light" w:hAnsi="Frutiger LT Com 45 Light"/>
@@ -1741,8 +1741,6 @@
         </w:rPr>
         <w:t>Pro Image</w:t>
       </w:r>
-      <w:bookmarkStart w:id="0" w:name="_GoBack"/>
-      <w:bookmarkEnd w:id="0"/>
       <w:r>
         <w:rPr>
           <w:rFonts w:ascii="Frutiger LT Com 45 Light" w:hAnsi="Frutiger LT Com 45 Light"/>
@@ -3277,7 +3275,7 @@
             <w:rPr>
               <w:noProof/>
             </w:rPr>
-            <w:t>7</w:t>
+            <w:t>3</w:t>
           </w:r>
           <w:r>
             <w:fldChar w:fldCharType="end"/>
@@ -3285,14 +3283,27 @@
           <w:r>
             <w:t xml:space="preserve"> | </w:t>
           </w:r>
-          <w:fldSimple w:instr=" NUMPAGES ">
-            <w:r>
-              <w:rPr>
-                <w:noProof/>
-              </w:rPr>
-              <w:t>7</w:t>
-            </w:r>
-          </w:fldSimple>
+          <w:r>
+            <w:fldChar w:fldCharType="begin"/>
+          </w:r>
+          <w:r>
+            <w:instrText xml:space="preserve"> NUMPAGES </w:instrText>
+          </w:r>
+          <w:r>
+            <w:fldChar w:fldCharType="separate"/>
+          </w:r>
+          <w:r>
+            <w:rPr>
+              <w:noProof/>
+            </w:rPr>
+            <w:t>7</w:t>
+          </w:r>
+          <w:r>
+            <w:rPr>
+              <w:noProof/>
+            </w:rPr>
+            <w:fldChar w:fldCharType="end"/>
+          </w:r>
         </w:p>
       </w:tc>
     </w:tr>
@@ -7057,7 +7068,7 @@
 </file>
 
 <file path=customXml/itemProps1.xml><?xml version="1.0" encoding="utf-8"?>
-<ds:datastoreItem xmlns:ds="http://schemas.openxmlformats.org/officeDocument/2006/customXml" ds:itemID="{F810AECC-2826-43A4-BF1E-65DD0C414915}">
+<ds:datastoreItem xmlns:ds="http://schemas.openxmlformats.org/officeDocument/2006/customXml" ds:itemID="{7D28D131-D485-414B-BC7F-0CCA8C531111}">
   <ds:schemaRefs>
     <ds:schemaRef ds:uri="http://schemas.openxmlformats.org/officeDocument/2006/bibliography"/>
   </ds:schemaRefs>

</xml_diff>